<commit_message>
Added python vars for display more vehicles in train. Added missing python libs.
</commit_message>
<xml_diff>
--- a/Dokumentacja zmiennych Python.docx
+++ b/Dokumentacja zmiennych Python.docx
@@ -111,6 +111,9 @@
             <w:r>
               <w:t>Kierunek jazdy</w:t>
             </w:r>
+            <w:r>
+              <w:t xml:space="preserve"> (-1 – do tyłu, 0 – wyłączona, 1 – do przodu)</w:t>
+            </w:r>
           </w:p>
         </w:tc>
       </w:tr>
@@ -283,7 +286,18 @@
               <w:cnfStyle w:val="000000010000"/>
             </w:pPr>
             <w:r>
-              <w:t>?</w:t>
+              <w:t>Numer pozycji nastawnika</w:t>
+            </w:r>
+            <w:r>
+              <w:t xml:space="preserve"> (wskaźnik </w:t>
+            </w:r>
+            <w:proofErr w:type="spellStart"/>
+            <w:r>
+              <w:t>RList</w:t>
+            </w:r>
+            <w:proofErr w:type="spellEnd"/>
+            <w:r>
+              <w:t>)</w:t>
             </w:r>
           </w:p>
         </w:tc>
@@ -341,7 +355,18 @@
               <w:cnfStyle w:val="000000100000"/>
             </w:pPr>
             <w:r>
-              <w:t>?</w:t>
+              <w:t>Numer pozycji bocznika</w:t>
+            </w:r>
+            <w:r>
+              <w:t xml:space="preserve"> (wskaźnik </w:t>
+            </w:r>
+            <w:proofErr w:type="spellStart"/>
+            <w:r>
+              <w:t>MotorParam</w:t>
+            </w:r>
+            <w:proofErr w:type="spellEnd"/>
+            <w:r>
+              <w:t>)</w:t>
             </w:r>
           </w:p>
         </w:tc>
@@ -399,7 +424,10 @@
               <w:cnfStyle w:val="000000010000"/>
             </w:pPr>
             <w:r>
-              <w:t>Wyłącznik szybki?</w:t>
+              <w:t>Wyłącznik szybki</w:t>
+            </w:r>
+            <w:r>
+              <w:t xml:space="preserve"> (bezpiecznik nadmiarowy)</w:t>
             </w:r>
           </w:p>
         </w:tc>
@@ -457,7 +485,10 @@
               <w:cnfStyle w:val="000000100000"/>
             </w:pPr>
             <w:r>
-              <w:t>Zbyt wysoki prąd rozruchu?</w:t>
+              <w:t>Wyłącznik nadmiarowy przetwornicy</w:t>
+            </w:r>
+            <w:r>
+              <w:t xml:space="preserve"> (nadmiarowy przetwornicy i ogrzewania)</w:t>
             </w:r>
           </w:p>
         </w:tc>
@@ -629,7 +660,7 @@
               <w:cnfStyle w:val="000000010000"/>
             </w:pPr>
             <w:r>
-              <w:t>?</w:t>
+              <w:t>Prąd silnika</w:t>
             </w:r>
           </w:p>
         </w:tc>

</xml_diff>